<commit_message>
small changes to the user stories doc. added a blank wireframe
</commit_message>
<xml_diff>
--- a/documents/travel-buddies-user-stories.docx
+++ b/documents/travel-buddies-user-stories.docx
@@ -40,7 +40,7 @@
         </w:numPr>
       </w:pPr>
       <w:r>
-        <w:t>Add Friend</w:t>
+        <w:t>Make a connection</w:t>
       </w:r>
     </w:p>
     <w:p>
@@ -50,11 +50,32 @@
           <w:ilvl w:val="3"/>
           <w:numId w:val="1"/>
         </w:numPr>
-      </w:pPr>
-      <w:r>
-        <w:t>As a user, I need to be able to add another user as a friend from his or her profile page</w:t>
-      </w:r>
-      <w:r>
+        <w:rPr>
+          <w:b/>
+        </w:rPr>
+      </w:pPr>
+      <w:r>
+        <w:rPr>
+          <w:b/>
+        </w:rPr>
+        <w:t xml:space="preserve">As a user, I need to be able to add another user as a </w:t>
+      </w:r>
+      <w:r>
+        <w:rPr>
+          <w:b/>
+        </w:rPr>
+        <w:t>connection</w:t>
+      </w:r>
+      <w:r>
+        <w:rPr>
+          <w:b/>
+        </w:rPr>
+        <w:t xml:space="preserve"> from his or her profile page</w:t>
+      </w:r>
+      <w:r>
+        <w:rPr>
+          <w:b/>
+        </w:rPr>
         <w:t>, so I can communicate with him or her.</w:t>
       </w:r>
     </w:p>
@@ -67,7 +88,25 @@
         </w:numPr>
       </w:pPr>
       <w:r>
-        <w:t>Remove Friend</w:t>
+        <w:t>Remove a connection</w:t>
+      </w:r>
+    </w:p>
+    <w:p>
+      <w:pPr>
+        <w:pStyle w:val="ListParagraph"/>
+        <w:numPr>
+          <w:ilvl w:val="3"/>
+          <w:numId w:val="1"/>
+        </w:numPr>
+        <w:rPr>
+          <w:b/>
+        </w:rPr>
+      </w:pPr>
+      <w:r>
+        <w:rPr>
+          <w:b/>
+        </w:rPr>
+        <w:t>As a user, I need to be able to remove a connection so that I can ignore a particular user</w:t>
       </w:r>
     </w:p>
     <w:p>
@@ -86,6 +125,75 @@
       <w:pPr>
         <w:pStyle w:val="ListParagraph"/>
         <w:numPr>
+          <w:ilvl w:val="3"/>
+          <w:numId w:val="1"/>
+        </w:numPr>
+        <w:rPr>
+          <w:b/>
+        </w:rPr>
+      </w:pPr>
+      <w:r>
+        <w:rPr>
+          <w:b/>
+        </w:rPr>
+        <w:t>As a user, I need to be able to send and receive messages from other users</w:t>
+      </w:r>
+      <w:r>
+        <w:rPr>
+          <w:b/>
+        </w:rPr>
+        <w:t xml:space="preserve"> after we have connected</w:t>
+      </w:r>
+      <w:r>
+        <w:rPr>
+          <w:b/>
+        </w:rPr>
+        <w:t xml:space="preserve"> so I can </w:t>
+      </w:r>
+      <w:r>
+        <w:rPr>
+          <w:b/>
+        </w:rPr>
+        <w:t>have a conversation</w:t>
+      </w:r>
+    </w:p>
+    <w:p>
+      <w:pPr>
+        <w:pStyle w:val="ListParagraph"/>
+        <w:numPr>
+          <w:ilvl w:val="2"/>
+          <w:numId w:val="1"/>
+        </w:numPr>
+        <w:rPr>
+          <w:b/>
+        </w:rPr>
+      </w:pPr>
+      <w:r>
+        <w:t>View traveler information</w:t>
+      </w:r>
+    </w:p>
+    <w:p>
+      <w:pPr>
+        <w:pStyle w:val="ListParagraph"/>
+        <w:numPr>
+          <w:ilvl w:val="3"/>
+          <w:numId w:val="1"/>
+        </w:numPr>
+        <w:rPr>
+          <w:b/>
+        </w:rPr>
+      </w:pPr>
+      <w:r>
+        <w:rPr>
+          <w:b/>
+        </w:rPr>
+        <w:t>As a user, I need to see someone else’s information so that I can decide if I want to make a connection.</w:t>
+      </w:r>
+    </w:p>
+    <w:p>
+      <w:pPr>
+        <w:pStyle w:val="ListParagraph"/>
+        <w:numPr>
           <w:ilvl w:val="1"/>
           <w:numId w:val="1"/>
         </w:numPr>
@@ -122,6 +230,42 @@
       <w:pPr>
         <w:pStyle w:val="ListParagraph"/>
         <w:numPr>
+          <w:ilvl w:val="3"/>
+          <w:numId w:val="1"/>
+        </w:numPr>
+      </w:pPr>
+      <w:r>
+        <w:t>As a user, I need the option to verify myself via Instagram so that other users can verify my identity</w:t>
+      </w:r>
+    </w:p>
+    <w:p>
+      <w:pPr>
+        <w:pStyle w:val="ListParagraph"/>
+        <w:numPr>
+          <w:ilvl w:val="3"/>
+          <w:numId w:val="1"/>
+        </w:numPr>
+      </w:pPr>
+      <w:r>
+        <w:t>As a user, I need the option to verify myself via Facebook so that others can verify my identity</w:t>
+      </w:r>
+    </w:p>
+    <w:p>
+      <w:pPr>
+        <w:pStyle w:val="ListParagraph"/>
+        <w:numPr>
+          <w:ilvl w:val="3"/>
+          <w:numId w:val="1"/>
+        </w:numPr>
+      </w:pPr>
+      <w:r>
+        <w:t>As a user, I need the option to verify my address so that others can feel safe making a connection with me</w:t>
+      </w:r>
+    </w:p>
+    <w:p>
+      <w:pPr>
+        <w:pStyle w:val="ListParagraph"/>
+        <w:numPr>
           <w:ilvl w:val="2"/>
           <w:numId w:val="1"/>
         </w:numPr>
@@ -134,6 +278,20 @@
       <w:pPr>
         <w:pStyle w:val="ListParagraph"/>
         <w:numPr>
+          <w:ilvl w:val="3"/>
+          <w:numId w:val="1"/>
+        </w:numPr>
+      </w:pPr>
+      <w:r>
+        <w:t xml:space="preserve">As a user, I need to be able to set the </w:t>
+      </w:r>
+      <w:bookmarkStart w:id="0" w:name="_GoBack"/>
+      <w:bookmarkEnd w:id="0"/>
+    </w:p>
+    <w:p>
+      <w:pPr>
+        <w:pStyle w:val="ListParagraph"/>
+        <w:numPr>
           <w:ilvl w:val="1"/>
           <w:numId w:val="1"/>
         </w:numPr>
@@ -162,12 +320,10 @@
           <w:numId w:val="1"/>
         </w:numPr>
       </w:pPr>
-      <w:bookmarkStart w:id="0" w:name="_GoBack"/>
       <w:r>
         <w:t>Destination</w:t>
       </w:r>
     </w:p>
-    <w:bookmarkEnd w:id="0"/>
     <w:p>
       <w:pPr>
         <w:pStyle w:val="ListParagraph"/>
@@ -321,6 +477,7 @@
         </w:numPr>
       </w:pPr>
       <w:r>
+        <w:lastRenderedPageBreak/>
         <w:t>See matchmaking list page</w:t>
       </w:r>
     </w:p>

</xml_diff>

<commit_message>
added a few more stories to the document
</commit_message>
<xml_diff>
--- a/documents/travel-buddies-user-stories.docx
+++ b/documents/travel-buddies-user-stories.docx
@@ -187,7 +187,19 @@
         <w:rPr>
           <w:b/>
         </w:rPr>
-        <w:t>As a user, I need to see someone else’s information so that I can decide if I want to make a connection.</w:t>
+        <w:t xml:space="preserve">As a user, I need to see someone else’s </w:t>
+      </w:r>
+      <w:r>
+        <w:rPr>
+          <w:b/>
+        </w:rPr>
+        <w:t xml:space="preserve">profile </w:t>
+      </w:r>
+      <w:r>
+        <w:rPr>
+          <w:b/>
+        </w:rPr>
+        <w:t>information so that I can decide if I want to make a connection.</w:t>
       </w:r>
     </w:p>
     <w:p>
@@ -211,7 +223,31 @@
         </w:numPr>
       </w:pPr>
       <w:r>
-        <w:t>Set permissions</w:t>
+        <w:t xml:space="preserve">Set </w:t>
+      </w:r>
+      <w:r>
+        <w:t xml:space="preserve">privacy </w:t>
+      </w:r>
+      <w:r>
+        <w:t>permissions</w:t>
+      </w:r>
+    </w:p>
+    <w:p>
+      <w:pPr>
+        <w:pStyle w:val="ListParagraph"/>
+        <w:numPr>
+          <w:ilvl w:val="3"/>
+          <w:numId w:val="1"/>
+        </w:numPr>
+        <w:rPr>
+          <w:b/>
+        </w:rPr>
+      </w:pPr>
+      <w:r>
+        <w:rPr>
+          <w:b/>
+        </w:rPr>
+        <w:t>As a user, I need to be able to set my own privacy permissions on each piece of information so that I can be safe becoming acquainted with people online, allowing my connections to see more information than a non-connected user.</w:t>
       </w:r>
     </w:p>
     <w:p>
@@ -233,8 +269,14 @@
           <w:ilvl w:val="3"/>
           <w:numId w:val="1"/>
         </w:numPr>
-      </w:pPr>
-      <w:r>
+        <w:rPr>
+          <w:b/>
+        </w:rPr>
+      </w:pPr>
+      <w:r>
+        <w:rPr>
+          <w:b/>
+        </w:rPr>
         <w:t>As a user, I need the option to verify myself via Instagram so that other users can verify my identity</w:t>
       </w:r>
     </w:p>
@@ -245,8 +287,14 @@
           <w:ilvl w:val="3"/>
           <w:numId w:val="1"/>
         </w:numPr>
-      </w:pPr>
-      <w:r>
+        <w:rPr>
+          <w:b/>
+        </w:rPr>
+      </w:pPr>
+      <w:r>
+        <w:rPr>
+          <w:b/>
+        </w:rPr>
         <w:t>As a user, I need the option to verify myself via Facebook so that others can verify my identity</w:t>
       </w:r>
     </w:p>
@@ -257,8 +305,14 @@
           <w:ilvl w:val="3"/>
           <w:numId w:val="1"/>
         </w:numPr>
-      </w:pPr>
-      <w:r>
+        <w:rPr>
+          <w:b/>
+        </w:rPr>
+      </w:pPr>
+      <w:r>
+        <w:rPr>
+          <w:b/>
+        </w:rPr>
         <w:t>As a user, I need the option to verify my address so that others can feel safe making a connection with me</w:t>
       </w:r>
     </w:p>
@@ -281,9 +335,465 @@
           <w:ilvl w:val="3"/>
           <w:numId w:val="1"/>
         </w:numPr>
-      </w:pPr>
-      <w:r>
-        <w:t xml:space="preserve">As a user, I need to be able to set the </w:t>
+        <w:rPr>
+          <w:b/>
+        </w:rPr>
+      </w:pPr>
+      <w:r>
+        <w:rPr>
+          <w:b/>
+        </w:rPr>
+        <w:t xml:space="preserve">As a user, I need to be able to </w:t>
+      </w:r>
+      <w:r>
+        <w:rPr>
+          <w:b/>
+        </w:rPr>
+        <w:t>upload pictures to my account so that people can see who I am.</w:t>
+      </w:r>
+    </w:p>
+    <w:p>
+      <w:pPr>
+        <w:pStyle w:val="ListParagraph"/>
+        <w:numPr>
+          <w:ilvl w:val="3"/>
+          <w:numId w:val="1"/>
+        </w:numPr>
+        <w:rPr>
+          <w:b/>
+        </w:rPr>
+      </w:pPr>
+      <w:r>
+        <w:rPr>
+          <w:b/>
+        </w:rPr>
+        <w:t>As a user, I need to be able to set basic user information on my profile so that people can see who I am.</w:t>
+      </w:r>
+    </w:p>
+    <w:p>
+      <w:pPr>
+        <w:pStyle w:val="ListParagraph"/>
+        <w:numPr>
+          <w:ilvl w:val="1"/>
+          <w:numId w:val="1"/>
+        </w:numPr>
+      </w:pPr>
+      <w:r>
+        <w:t>View Self Page</w:t>
+      </w:r>
+    </w:p>
+    <w:p>
+      <w:pPr>
+        <w:pStyle w:val="ListParagraph"/>
+        <w:numPr>
+          <w:ilvl w:val="2"/>
+          <w:numId w:val="1"/>
+        </w:numPr>
+      </w:pPr>
+      <w:r>
+        <w:t>View my own page</w:t>
+      </w:r>
+    </w:p>
+    <w:p>
+      <w:pPr>
+        <w:pStyle w:val="ListParagraph"/>
+        <w:numPr>
+          <w:ilvl w:val="3"/>
+          <w:numId w:val="1"/>
+        </w:numPr>
+        <w:rPr>
+          <w:b/>
+        </w:rPr>
+      </w:pPr>
+      <w:r>
+        <w:rPr>
+          <w:b/>
+        </w:rPr>
+        <w:t>As a user, I need to be able to see my page so that I can verify the information</w:t>
+      </w:r>
+      <w:r>
+        <w:rPr>
+          <w:b/>
+        </w:rPr>
+        <w:t xml:space="preserve"> I am posting</w:t>
+      </w:r>
+    </w:p>
+    <w:p>
+      <w:pPr>
+        <w:pStyle w:val="ListParagraph"/>
+        <w:numPr>
+          <w:ilvl w:val="2"/>
+          <w:numId w:val="1"/>
+        </w:numPr>
+        <w:rPr>
+          <w:b/>
+        </w:rPr>
+      </w:pPr>
+      <w:r>
+        <w:t>View privacy permissions</w:t>
+      </w:r>
+    </w:p>
+    <w:p>
+      <w:pPr>
+        <w:pStyle w:val="ListParagraph"/>
+        <w:numPr>
+          <w:ilvl w:val="3"/>
+          <w:numId w:val="1"/>
+        </w:numPr>
+        <w:rPr>
+          <w:b/>
+        </w:rPr>
+      </w:pPr>
+      <w:r>
+        <w:rPr>
+          <w:b/>
+        </w:rPr>
+        <w:t xml:space="preserve">As a user, I need to view my own profile page from </w:t>
+      </w:r>
+      <w:proofErr w:type="spellStart"/>
+      <w:r>
+        <w:rPr>
+          <w:b/>
+        </w:rPr>
+        <w:t>a</w:t>
+      </w:r>
+      <w:proofErr w:type="spellEnd"/>
+      <w:r>
+        <w:rPr>
+          <w:b/>
+        </w:rPr>
+        <w:t xml:space="preserve"> all relationship types so that I can verify that I am showing the profile information I want to show to the right people</w:t>
+      </w:r>
+    </w:p>
+    <w:p>
+      <w:pPr>
+        <w:pStyle w:val="ListParagraph"/>
+        <w:numPr>
+          <w:ilvl w:val="0"/>
+          <w:numId w:val="1"/>
+        </w:numPr>
+      </w:pPr>
+      <w:r>
+        <w:lastRenderedPageBreak/>
+        <w:t>Travel Plan</w:t>
+      </w:r>
+    </w:p>
+    <w:p>
+      <w:pPr>
+        <w:pStyle w:val="ListParagraph"/>
+        <w:numPr>
+          <w:ilvl w:val="1"/>
+          <w:numId w:val="1"/>
+        </w:numPr>
+      </w:pPr>
+      <w:r>
+        <w:t>Creation</w:t>
+      </w:r>
+    </w:p>
+    <w:p>
+      <w:pPr>
+        <w:pStyle w:val="ListParagraph"/>
+        <w:numPr>
+          <w:ilvl w:val="2"/>
+          <w:numId w:val="1"/>
+        </w:numPr>
+        <w:rPr>
+          <w:b/>
+        </w:rPr>
+      </w:pPr>
+      <w:r>
+        <w:rPr>
+          <w:b/>
+        </w:rPr>
+        <w:t>As a user, I need to be able to set my travel plan information so that others who are interested can contact me.</w:t>
+      </w:r>
+    </w:p>
+    <w:p>
+      <w:pPr>
+        <w:pStyle w:val="ListParagraph"/>
+        <w:numPr>
+          <w:ilvl w:val="3"/>
+          <w:numId w:val="1"/>
+        </w:numPr>
+      </w:pPr>
+      <w:r>
+        <w:t>Destination</w:t>
+      </w:r>
+    </w:p>
+    <w:p>
+      <w:pPr>
+        <w:pStyle w:val="ListParagraph"/>
+        <w:numPr>
+          <w:ilvl w:val="4"/>
+          <w:numId w:val="1"/>
+        </w:numPr>
+      </w:pPr>
+      <w:r>
+        <w:t>City, Country, Region</w:t>
+      </w:r>
+    </w:p>
+    <w:p>
+      <w:pPr>
+        <w:pStyle w:val="ListParagraph"/>
+        <w:numPr>
+          <w:ilvl w:val="3"/>
+          <w:numId w:val="1"/>
+        </w:numPr>
+      </w:pPr>
+      <w:r>
+        <w:t>Duration</w:t>
+      </w:r>
+    </w:p>
+    <w:p>
+      <w:pPr>
+        <w:pStyle w:val="ListParagraph"/>
+        <w:numPr>
+          <w:ilvl w:val="3"/>
+          <w:numId w:val="1"/>
+        </w:numPr>
+      </w:pPr>
+      <w:r>
+        <w:t>Travel Style</w:t>
+      </w:r>
+    </w:p>
+    <w:p>
+      <w:pPr>
+        <w:pStyle w:val="ListParagraph"/>
+        <w:numPr>
+          <w:ilvl w:val="4"/>
+          <w:numId w:val="1"/>
+        </w:numPr>
+      </w:pPr>
+      <w:r>
+        <w:t>Fast Pace</w:t>
+      </w:r>
+    </w:p>
+    <w:p>
+      <w:pPr>
+        <w:pStyle w:val="ListParagraph"/>
+        <w:numPr>
+          <w:ilvl w:val="4"/>
+          <w:numId w:val="1"/>
+        </w:numPr>
+      </w:pPr>
+      <w:r>
+        <w:t>Slow Pace</w:t>
+      </w:r>
+    </w:p>
+    <w:p>
+      <w:pPr>
+        <w:pStyle w:val="ListParagraph"/>
+        <w:numPr>
+          <w:ilvl w:val="4"/>
+          <w:numId w:val="1"/>
+        </w:numPr>
+      </w:pPr>
+      <w:r>
+        <w:t>See Everything</w:t>
+      </w:r>
+    </w:p>
+    <w:p>
+      <w:pPr>
+        <w:pStyle w:val="ListParagraph"/>
+        <w:numPr>
+          <w:ilvl w:val="4"/>
+          <w:numId w:val="1"/>
+        </w:numPr>
+      </w:pPr>
+      <w:r>
+        <w:t>See specific things</w:t>
+      </w:r>
+    </w:p>
+    <w:p>
+      <w:pPr>
+        <w:pStyle w:val="ListParagraph"/>
+        <w:numPr>
+          <w:ilvl w:val="3"/>
+          <w:numId w:val="1"/>
+        </w:numPr>
+      </w:pPr>
+      <w:r>
+        <w:t>Budget</w:t>
+      </w:r>
+    </w:p>
+    <w:p>
+      <w:pPr>
+        <w:pStyle w:val="ListParagraph"/>
+        <w:numPr>
+          <w:ilvl w:val="4"/>
+          <w:numId w:val="1"/>
+        </w:numPr>
+      </w:pPr>
+      <w:r>
+        <w:t>Shoestring</w:t>
+      </w:r>
+    </w:p>
+    <w:p>
+      <w:pPr>
+        <w:pStyle w:val="ListParagraph"/>
+        <w:numPr>
+          <w:ilvl w:val="4"/>
+          <w:numId w:val="1"/>
+        </w:numPr>
+      </w:pPr>
+      <w:r>
+        <w:t>Budget Conscious</w:t>
+      </w:r>
+    </w:p>
+    <w:p>
+      <w:pPr>
+        <w:pStyle w:val="ListParagraph"/>
+        <w:numPr>
+          <w:ilvl w:val="4"/>
+          <w:numId w:val="1"/>
+        </w:numPr>
+      </w:pPr>
+      <w:r>
+        <w:t>Basic</w:t>
+      </w:r>
+    </w:p>
+    <w:p>
+      <w:pPr>
+        <w:pStyle w:val="ListParagraph"/>
+        <w:numPr>
+          <w:ilvl w:val="4"/>
+          <w:numId w:val="1"/>
+        </w:numPr>
+      </w:pPr>
+      <w:r>
+        <w:t>Comfortable</w:t>
+      </w:r>
+    </w:p>
+    <w:p>
+      <w:pPr>
+        <w:pStyle w:val="ListParagraph"/>
+        <w:numPr>
+          <w:ilvl w:val="4"/>
+          <w:numId w:val="1"/>
+        </w:numPr>
+      </w:pPr>
+      <w:r>
+        <w:t>Extravagant</w:t>
+      </w:r>
+    </w:p>
+    <w:p>
+      <w:pPr>
+        <w:pStyle w:val="ListParagraph"/>
+        <w:numPr>
+          <w:ilvl w:val="3"/>
+          <w:numId w:val="1"/>
+        </w:numPr>
+      </w:pPr>
+      <w:r>
+        <w:t>Lodging Preferences</w:t>
+      </w:r>
+    </w:p>
+    <w:p>
+      <w:pPr>
+        <w:pStyle w:val="ListParagraph"/>
+        <w:numPr>
+          <w:ilvl w:val="4"/>
+          <w:numId w:val="1"/>
+        </w:numPr>
+      </w:pPr>
+      <w:r>
+        <w:t>Hotel</w:t>
+      </w:r>
+    </w:p>
+    <w:p>
+      <w:pPr>
+        <w:pStyle w:val="ListParagraph"/>
+        <w:numPr>
+          <w:ilvl w:val="4"/>
+          <w:numId w:val="1"/>
+        </w:numPr>
+      </w:pPr>
+      <w:r>
+        <w:t>Airbnb</w:t>
+      </w:r>
+    </w:p>
+    <w:p>
+      <w:pPr>
+        <w:pStyle w:val="ListParagraph"/>
+        <w:numPr>
+          <w:ilvl w:val="4"/>
+          <w:numId w:val="1"/>
+        </w:numPr>
+      </w:pPr>
+      <w:r>
+        <w:t>Hostel</w:t>
+      </w:r>
+    </w:p>
+    <w:p>
+      <w:pPr>
+        <w:pStyle w:val="ListParagraph"/>
+        <w:numPr>
+          <w:ilvl w:val="4"/>
+          <w:numId w:val="1"/>
+        </w:numPr>
+      </w:pPr>
+      <w:r>
+        <w:t>Couch surf</w:t>
+      </w:r>
+    </w:p>
+    <w:p>
+      <w:pPr>
+        <w:pStyle w:val="ListParagraph"/>
+        <w:numPr>
+          <w:ilvl w:val="4"/>
+          <w:numId w:val="1"/>
+        </w:numPr>
+      </w:pPr>
+      <w:r>
+        <w:t>Camp</w:t>
+      </w:r>
+    </w:p>
+    <w:p>
+      <w:pPr>
+        <w:pStyle w:val="ListParagraph"/>
+        <w:numPr>
+          <w:ilvl w:val="1"/>
+          <w:numId w:val="1"/>
+        </w:numPr>
+      </w:pPr>
+      <w:r>
+        <w:t>Viewing</w:t>
+      </w:r>
+    </w:p>
+    <w:p>
+      <w:pPr>
+        <w:pStyle w:val="ListParagraph"/>
+        <w:numPr>
+          <w:ilvl w:val="2"/>
+          <w:numId w:val="1"/>
+        </w:numPr>
+      </w:pPr>
+      <w:r>
+        <w:t>As a user, I need to be able to show a travel plan on my profile page once I’ve been matched so that people can determine whether or not to travel with me</w:t>
+      </w:r>
+    </w:p>
+    <w:p>
+      <w:pPr>
+        <w:pStyle w:val="ListParagraph"/>
+        <w:numPr>
+          <w:ilvl w:val="1"/>
+          <w:numId w:val="1"/>
+        </w:numPr>
+      </w:pPr>
+      <w:r>
+        <w:t>Deleting</w:t>
+      </w:r>
+    </w:p>
+    <w:p>
+      <w:pPr>
+        <w:pStyle w:val="ListParagraph"/>
+        <w:numPr>
+          <w:ilvl w:val="2"/>
+          <w:numId w:val="1"/>
+        </w:numPr>
+      </w:pPr>
+      <w:r>
+        <w:t>As a user, I need to be able to remove a travel plan so that people don’t contact me about a trip I don’t intend on taking</w:t>
       </w:r>
       <w:bookmarkStart w:id="0" w:name="_GoBack"/>
       <w:bookmarkEnd w:id="0"/>
@@ -292,42 +802,6 @@
       <w:pPr>
         <w:pStyle w:val="ListParagraph"/>
         <w:numPr>
-          <w:ilvl w:val="1"/>
-          <w:numId w:val="1"/>
-        </w:numPr>
-      </w:pPr>
-      <w:r>
-        <w:t>View Self Page</w:t>
-      </w:r>
-    </w:p>
-    <w:p>
-      <w:pPr>
-        <w:pStyle w:val="ListParagraph"/>
-        <w:numPr>
-          <w:ilvl w:val="0"/>
-          <w:numId w:val="1"/>
-        </w:numPr>
-      </w:pPr>
-      <w:r>
-        <w:t>Endeavors</w:t>
-      </w:r>
-    </w:p>
-    <w:p>
-      <w:pPr>
-        <w:pStyle w:val="ListParagraph"/>
-        <w:numPr>
-          <w:ilvl w:val="1"/>
-          <w:numId w:val="1"/>
-        </w:numPr>
-      </w:pPr>
-      <w:r>
-        <w:t>Destination</w:t>
-      </w:r>
-    </w:p>
-    <w:p>
-      <w:pPr>
-        <w:pStyle w:val="ListParagraph"/>
-        <w:numPr>
           <w:ilvl w:val="0"/>
           <w:numId w:val="1"/>
         </w:numPr>
@@ -509,6 +983,18 @@
       <w:pPr>
         <w:pStyle w:val="ListParagraph"/>
         <w:numPr>
+          <w:ilvl w:val="2"/>
+          <w:numId w:val="1"/>
+        </w:numPr>
+      </w:pPr>
+      <w:r>
+        <w:t>As a user, I need to be able to see the list of people I am messaging so that I can initiate or continue conversations.</w:t>
+      </w:r>
+    </w:p>
+    <w:p>
+      <w:pPr>
+        <w:pStyle w:val="ListParagraph"/>
+        <w:numPr>
           <w:ilvl w:val="1"/>
           <w:numId w:val="1"/>
         </w:numPr>
@@ -521,6 +1007,18 @@
       <w:pPr>
         <w:pStyle w:val="ListParagraph"/>
         <w:numPr>
+          <w:ilvl w:val="2"/>
+          <w:numId w:val="1"/>
+        </w:numPr>
+      </w:pPr>
+      <w:r>
+        <w:t>As a user, I need to be able to send a new message to a user so that I can initiate conversation</w:t>
+      </w:r>
+    </w:p>
+    <w:p>
+      <w:pPr>
+        <w:pStyle w:val="ListParagraph"/>
+        <w:numPr>
           <w:ilvl w:val="1"/>
           <w:numId w:val="1"/>
         </w:numPr>
@@ -533,6 +1031,18 @@
       <w:pPr>
         <w:pStyle w:val="ListParagraph"/>
         <w:numPr>
+          <w:ilvl w:val="2"/>
+          <w:numId w:val="1"/>
+        </w:numPr>
+      </w:pPr>
+      <w:r>
+        <w:t>As a user, I need to be able to view a conversation so that I can look back on important details</w:t>
+      </w:r>
+    </w:p>
+    <w:p>
+      <w:pPr>
+        <w:pStyle w:val="ListParagraph"/>
+        <w:numPr>
           <w:ilvl w:val="1"/>
           <w:numId w:val="1"/>
         </w:numPr>
@@ -545,12 +1055,36 @@
       <w:pPr>
         <w:pStyle w:val="ListParagraph"/>
         <w:numPr>
+          <w:ilvl w:val="2"/>
+          <w:numId w:val="1"/>
+        </w:numPr>
+      </w:pPr>
+      <w:r>
+        <w:t>As a user, I need to be able to receive messages from other users so that I can create and maintain connections</w:t>
+      </w:r>
+    </w:p>
+    <w:p>
+      <w:pPr>
+        <w:pStyle w:val="ListParagraph"/>
+        <w:numPr>
           <w:ilvl w:val="1"/>
           <w:numId w:val="1"/>
         </w:numPr>
       </w:pPr>
       <w:r>
         <w:t>Show badge/icon</w:t>
+      </w:r>
+    </w:p>
+    <w:p>
+      <w:pPr>
+        <w:pStyle w:val="ListParagraph"/>
+        <w:numPr>
+          <w:ilvl w:val="2"/>
+          <w:numId w:val="1"/>
+        </w:numPr>
+      </w:pPr>
+      <w:r>
+        <w:t>As a user, I need to be notified of incoming messages</w:t>
       </w:r>
     </w:p>
     <w:p>
@@ -653,7 +1187,7 @@
         <w:rFonts w:ascii="Symbol" w:hAnsi="Symbol" w:hint="default"/>
       </w:rPr>
     </w:lvl>
-    <w:lvl w:ilvl="4" w:tplc="04090003" w:tentative="1">
+    <w:lvl w:ilvl="4" w:tplc="04090003">
       <w:start w:val="1"/>
       <w:numFmt w:val="bullet"/>
       <w:lvlText w:val="o"/>

</xml_diff>

<commit_message>
finished writing intiial user stories (except for the matching algorithm)
</commit_message>
<xml_diff>
--- a/documents/travel-buddies-user-stories.docx
+++ b/documents/travel-buddies-user-stories.docx
@@ -767,8 +767,14 @@
           <w:ilvl w:val="2"/>
           <w:numId w:val="1"/>
         </w:numPr>
-      </w:pPr>
-      <w:r>
+        <w:rPr>
+          <w:b/>
+        </w:rPr>
+      </w:pPr>
+      <w:r>
+        <w:rPr>
+          <w:b/>
+        </w:rPr>
         <w:t>As a user, I need to be able to show a travel plan on my profile page once I’ve been matched so that people can determine whether or not to travel with me</w:t>
       </w:r>
     </w:p>
@@ -791,9 +797,175 @@
           <w:ilvl w:val="2"/>
           <w:numId w:val="1"/>
         </w:numPr>
-      </w:pPr>
-      <w:r>
+        <w:rPr>
+          <w:b/>
+        </w:rPr>
+      </w:pPr>
+      <w:r>
+        <w:rPr>
+          <w:b/>
+        </w:rPr>
         <w:t>As a user, I need to be able to remove a travel plan so that people don’t contact me about a trip I don’t intend on taking</w:t>
+      </w:r>
+    </w:p>
+    <w:p>
+      <w:pPr>
+        <w:pStyle w:val="ListParagraph"/>
+        <w:numPr>
+          <w:ilvl w:val="0"/>
+          <w:numId w:val="1"/>
+        </w:numPr>
+      </w:pPr>
+      <w:r>
+        <w:t>Onboarding</w:t>
+      </w:r>
+    </w:p>
+    <w:p>
+      <w:pPr>
+        <w:pStyle w:val="ListParagraph"/>
+        <w:numPr>
+          <w:ilvl w:val="1"/>
+          <w:numId w:val="1"/>
+        </w:numPr>
+        <w:rPr>
+          <w:b/>
+        </w:rPr>
+      </w:pPr>
+      <w:r>
+        <w:rPr>
+          <w:b/>
+        </w:rPr>
+        <w:t xml:space="preserve">As a user, I need to be taken through the “onboarding” wizard so that I can show up in searches and be contacted if someone wants to connect with me. </w:t>
+      </w:r>
+    </w:p>
+    <w:p>
+      <w:pPr>
+        <w:pStyle w:val="ListParagraph"/>
+        <w:numPr>
+          <w:ilvl w:val="0"/>
+          <w:numId w:val="1"/>
+        </w:numPr>
+      </w:pPr>
+      <w:r>
+        <w:t>Matchmaking</w:t>
+      </w:r>
+      <w:r>
+        <w:t xml:space="preserve"> - TBD</w:t>
+      </w:r>
+    </w:p>
+    <w:p>
+      <w:pPr>
+        <w:pStyle w:val="ListParagraph"/>
+        <w:numPr>
+          <w:ilvl w:val="1"/>
+          <w:numId w:val="1"/>
+        </w:numPr>
+      </w:pPr>
+      <w:r>
+        <w:t>Use user data to create a numeric relationship between each user</w:t>
+      </w:r>
+    </w:p>
+    <w:p>
+      <w:pPr>
+        <w:pStyle w:val="ListParagraph"/>
+        <w:numPr>
+          <w:ilvl w:val="2"/>
+          <w:numId w:val="1"/>
+        </w:numPr>
+      </w:pPr>
+      <w:r>
+        <w:t>Create a spatial database</w:t>
+      </w:r>
+    </w:p>
+    <w:p>
+      <w:pPr>
+        <w:pStyle w:val="ListParagraph"/>
+        <w:numPr>
+          <w:ilvl w:val="2"/>
+          <w:numId w:val="1"/>
+        </w:numPr>
+      </w:pPr>
+      <w:r>
+        <w:t>Add in dimensions to spatial database</w:t>
+      </w:r>
+    </w:p>
+    <w:p>
+      <w:pPr>
+        <w:pStyle w:val="ListParagraph"/>
+        <w:numPr>
+          <w:ilvl w:val="2"/>
+          <w:numId w:val="1"/>
+        </w:numPr>
+      </w:pPr>
+      <w:r>
+        <w:t>Create algorithm to calculate matches for a user</w:t>
+      </w:r>
+    </w:p>
+    <w:p>
+      <w:pPr>
+        <w:pStyle w:val="ListParagraph"/>
+        <w:numPr>
+          <w:ilvl w:val="1"/>
+          <w:numId w:val="1"/>
+        </w:numPr>
+      </w:pPr>
+      <w:r>
+        <w:t>See matchmaking list page</w:t>
+      </w:r>
+    </w:p>
+    <w:p>
+      <w:pPr>
+        <w:pStyle w:val="ListParagraph"/>
+        <w:numPr>
+          <w:ilvl w:val="0"/>
+          <w:numId w:val="1"/>
+        </w:numPr>
+      </w:pPr>
+      <w:r>
+        <w:t>Messaging</w:t>
+      </w:r>
+    </w:p>
+    <w:p>
+      <w:pPr>
+        <w:pStyle w:val="ListParagraph"/>
+        <w:numPr>
+          <w:ilvl w:val="1"/>
+          <w:numId w:val="1"/>
+        </w:numPr>
+      </w:pPr>
+      <w:r>
+        <w:t>Message List</w:t>
+      </w:r>
+    </w:p>
+    <w:p>
+      <w:pPr>
+        <w:pStyle w:val="ListParagraph"/>
+        <w:numPr>
+          <w:ilvl w:val="2"/>
+          <w:numId w:val="1"/>
+        </w:numPr>
+        <w:rPr>
+          <w:b/>
+        </w:rPr>
+      </w:pPr>
+      <w:r>
+        <w:rPr>
+          <w:b/>
+        </w:rPr>
+        <w:lastRenderedPageBreak/>
+        <w:t>As a user, I need to be able to see the list of people I am messaging so that I can initiate or continue conversations.</w:t>
+      </w:r>
+    </w:p>
+    <w:p>
+      <w:pPr>
+        <w:pStyle w:val="ListParagraph"/>
+        <w:numPr>
+          <w:ilvl w:val="1"/>
+          <w:numId w:val="1"/>
+        </w:numPr>
+      </w:pPr>
+      <w:r>
+        <w:t>Message Create</w:t>
       </w:r>
       <w:bookmarkStart w:id="0" w:name="_GoBack"/>
       <w:bookmarkEnd w:id="0"/>
@@ -802,12 +974,150 @@
       <w:pPr>
         <w:pStyle w:val="ListParagraph"/>
         <w:numPr>
+          <w:ilvl w:val="2"/>
+          <w:numId w:val="1"/>
+        </w:numPr>
+        <w:rPr>
+          <w:b/>
+        </w:rPr>
+      </w:pPr>
+      <w:r>
+        <w:rPr>
+          <w:b/>
+        </w:rPr>
+        <w:t>As a user, I need to be able to send a new message to a user so that I can initiate conversation</w:t>
+      </w:r>
+    </w:p>
+    <w:p>
+      <w:pPr>
+        <w:pStyle w:val="ListParagraph"/>
+        <w:numPr>
+          <w:ilvl w:val="1"/>
+          <w:numId w:val="1"/>
+        </w:numPr>
+      </w:pPr>
+      <w:r>
+        <w:t>Message Viewing</w:t>
+      </w:r>
+    </w:p>
+    <w:p>
+      <w:pPr>
+        <w:pStyle w:val="ListParagraph"/>
+        <w:numPr>
+          <w:ilvl w:val="2"/>
+          <w:numId w:val="1"/>
+        </w:numPr>
+        <w:rPr>
+          <w:b/>
+        </w:rPr>
+      </w:pPr>
+      <w:r>
+        <w:rPr>
+          <w:b/>
+        </w:rPr>
+        <w:t>As a user, I need to be able to view a conversation so that I can look back on important details</w:t>
+      </w:r>
+    </w:p>
+    <w:p>
+      <w:pPr>
+        <w:pStyle w:val="ListParagraph"/>
+        <w:numPr>
+          <w:ilvl w:val="1"/>
+          <w:numId w:val="1"/>
+        </w:numPr>
+      </w:pPr>
+      <w:r>
+        <w:t>Message Receiving</w:t>
+      </w:r>
+    </w:p>
+    <w:p>
+      <w:pPr>
+        <w:pStyle w:val="ListParagraph"/>
+        <w:numPr>
+          <w:ilvl w:val="2"/>
+          <w:numId w:val="1"/>
+        </w:numPr>
+        <w:rPr>
+          <w:b/>
+        </w:rPr>
+      </w:pPr>
+      <w:r>
+        <w:rPr>
+          <w:b/>
+        </w:rPr>
+        <w:t>As a user, I need to be able to receive messages from other users so that I can create and maintain connections</w:t>
+      </w:r>
+    </w:p>
+    <w:p>
+      <w:pPr>
+        <w:pStyle w:val="ListParagraph"/>
+        <w:numPr>
+          <w:ilvl w:val="1"/>
+          <w:numId w:val="1"/>
+        </w:numPr>
+      </w:pPr>
+      <w:r>
+        <w:t>Show badge/icon</w:t>
+      </w:r>
+    </w:p>
+    <w:p>
+      <w:pPr>
+        <w:pStyle w:val="ListParagraph"/>
+        <w:numPr>
+          <w:ilvl w:val="2"/>
+          <w:numId w:val="1"/>
+        </w:numPr>
+        <w:rPr>
+          <w:b/>
+        </w:rPr>
+      </w:pPr>
+      <w:r>
+        <w:rPr>
+          <w:b/>
+        </w:rPr>
+        <w:t>As a user, I need to be notified of incoming messages</w:t>
+      </w:r>
+    </w:p>
+    <w:p>
+      <w:pPr>
+        <w:pStyle w:val="ListParagraph"/>
+        <w:numPr>
+          <w:ilvl w:val="1"/>
+          <w:numId w:val="1"/>
+        </w:numPr>
+      </w:pPr>
+      <w:r>
+        <w:t>See friends list</w:t>
+      </w:r>
+    </w:p>
+    <w:p>
+      <w:pPr>
+        <w:pStyle w:val="ListParagraph"/>
+        <w:numPr>
+          <w:ilvl w:val="2"/>
+          <w:numId w:val="1"/>
+        </w:numPr>
+        <w:rPr>
+          <w:b/>
+        </w:rPr>
+      </w:pPr>
+      <w:r>
+        <w:rPr>
+          <w:b/>
+        </w:rPr>
+        <w:t>As a user, I need to be able to see the people I have connected with so that I can manage my relationships</w:t>
+      </w:r>
+    </w:p>
+    <w:p>
+      <w:pPr>
+        <w:pStyle w:val="ListParagraph"/>
+        <w:numPr>
           <w:ilvl w:val="0"/>
           <w:numId w:val="1"/>
         </w:numPr>
       </w:pPr>
       <w:r>
-        <w:t>Onboarding</w:t>
+        <w:t>Tips</w:t>
       </w:r>
     </w:p>
     <w:p>
@@ -819,308 +1129,25 @@
         </w:numPr>
       </w:pPr>
       <w:r>
-        <w:t>Introduction</w:t>
-      </w:r>
-    </w:p>
-    <w:p>
-      <w:pPr>
-        <w:pStyle w:val="ListParagraph"/>
-        <w:numPr>
-          <w:ilvl w:val="1"/>
-          <w:numId w:val="1"/>
-        </w:numPr>
-      </w:pPr>
-      <w:r>
-        <w:t>Get email address</w:t>
-      </w:r>
-    </w:p>
-    <w:p>
-      <w:pPr>
-        <w:pStyle w:val="ListParagraph"/>
-        <w:numPr>
-          <w:ilvl w:val="1"/>
-          <w:numId w:val="1"/>
-        </w:numPr>
-      </w:pPr>
-      <w:r>
-        <w:t>Set profile</w:t>
-      </w:r>
-    </w:p>
-    <w:p>
-      <w:pPr>
-        <w:pStyle w:val="ListParagraph"/>
-        <w:numPr>
-          <w:ilvl w:val="1"/>
-          <w:numId w:val="1"/>
-        </w:numPr>
-      </w:pPr>
-      <w:r>
-        <w:t>Set plan</w:t>
-      </w:r>
-    </w:p>
-    <w:p>
-      <w:pPr>
-        <w:pStyle w:val="ListParagraph"/>
-        <w:numPr>
-          <w:ilvl w:val="1"/>
-          <w:numId w:val="1"/>
-        </w:numPr>
-      </w:pPr>
-      <w:r>
-        <w:t>Communicate how matching works</w:t>
-      </w:r>
-    </w:p>
-    <w:p>
-      <w:pPr>
-        <w:pStyle w:val="ListParagraph"/>
-        <w:numPr>
-          <w:ilvl w:val="1"/>
-          <w:numId w:val="1"/>
-        </w:numPr>
-      </w:pPr>
-      <w:r>
-        <w:t>See matches</w:t>
-      </w:r>
-    </w:p>
-    <w:p>
-      <w:pPr>
-        <w:pStyle w:val="ListParagraph"/>
-        <w:numPr>
-          <w:ilvl w:val="0"/>
-          <w:numId w:val="1"/>
-        </w:numPr>
-      </w:pPr>
-      <w:r>
-        <w:t>Matchmaking</w:t>
-      </w:r>
-    </w:p>
-    <w:p>
-      <w:pPr>
-        <w:pStyle w:val="ListParagraph"/>
-        <w:numPr>
-          <w:ilvl w:val="1"/>
-          <w:numId w:val="1"/>
-        </w:numPr>
-      </w:pPr>
-      <w:r>
-        <w:t>Use user data to create a numeric relationship between each user</w:t>
-      </w:r>
-    </w:p>
-    <w:p>
-      <w:pPr>
-        <w:pStyle w:val="ListParagraph"/>
-        <w:numPr>
-          <w:ilvl w:val="2"/>
-          <w:numId w:val="1"/>
-        </w:numPr>
-      </w:pPr>
-      <w:r>
-        <w:t>Create a spatial database</w:t>
-      </w:r>
-    </w:p>
-    <w:p>
-      <w:pPr>
-        <w:pStyle w:val="ListParagraph"/>
-        <w:numPr>
-          <w:ilvl w:val="2"/>
-          <w:numId w:val="1"/>
-        </w:numPr>
-      </w:pPr>
-      <w:r>
-        <w:t>Add in dimensions to spatial database</w:t>
-      </w:r>
-    </w:p>
-    <w:p>
-      <w:pPr>
-        <w:pStyle w:val="ListParagraph"/>
-        <w:numPr>
-          <w:ilvl w:val="2"/>
-          <w:numId w:val="1"/>
-        </w:numPr>
-      </w:pPr>
-      <w:r>
-        <w:t>Create algorithm to calculate matches for a user</w:t>
-      </w:r>
-    </w:p>
-    <w:p>
-      <w:pPr>
-        <w:pStyle w:val="ListParagraph"/>
-        <w:numPr>
-          <w:ilvl w:val="1"/>
-          <w:numId w:val="1"/>
-        </w:numPr>
-      </w:pPr>
-      <w:r>
-        <w:lastRenderedPageBreak/>
-        <w:t>See matchmaking list page</w:t>
-      </w:r>
-    </w:p>
-    <w:p>
-      <w:pPr>
-        <w:pStyle w:val="ListParagraph"/>
-        <w:numPr>
-          <w:ilvl w:val="0"/>
-          <w:numId w:val="1"/>
-        </w:numPr>
-      </w:pPr>
-      <w:r>
-        <w:t>Messaging</w:t>
-      </w:r>
-    </w:p>
-    <w:p>
-      <w:pPr>
-        <w:pStyle w:val="ListParagraph"/>
-        <w:numPr>
-          <w:ilvl w:val="1"/>
-          <w:numId w:val="1"/>
-        </w:numPr>
-      </w:pPr>
-      <w:r>
-        <w:t>Message List</w:t>
-      </w:r>
-    </w:p>
-    <w:p>
-      <w:pPr>
-        <w:pStyle w:val="ListParagraph"/>
-        <w:numPr>
-          <w:ilvl w:val="2"/>
-          <w:numId w:val="1"/>
-        </w:numPr>
-      </w:pPr>
-      <w:r>
-        <w:t>As a user, I need to be able to see the list of people I am messaging so that I can initiate or continue conversations.</w:t>
-      </w:r>
-    </w:p>
-    <w:p>
-      <w:pPr>
-        <w:pStyle w:val="ListParagraph"/>
-        <w:numPr>
-          <w:ilvl w:val="1"/>
-          <w:numId w:val="1"/>
-        </w:numPr>
-      </w:pPr>
-      <w:r>
-        <w:t>Message Create</w:t>
-      </w:r>
-    </w:p>
-    <w:p>
-      <w:pPr>
-        <w:pStyle w:val="ListParagraph"/>
-        <w:numPr>
-          <w:ilvl w:val="2"/>
-          <w:numId w:val="1"/>
-        </w:numPr>
-      </w:pPr>
-      <w:r>
-        <w:t>As a user, I need to be able to send a new message to a user so that I can initiate conversation</w:t>
-      </w:r>
-    </w:p>
-    <w:p>
-      <w:pPr>
-        <w:pStyle w:val="ListParagraph"/>
-        <w:numPr>
-          <w:ilvl w:val="1"/>
-          <w:numId w:val="1"/>
-        </w:numPr>
-      </w:pPr>
-      <w:r>
-        <w:t>Message Viewing</w:t>
-      </w:r>
-    </w:p>
-    <w:p>
-      <w:pPr>
-        <w:pStyle w:val="ListParagraph"/>
-        <w:numPr>
-          <w:ilvl w:val="2"/>
-          <w:numId w:val="1"/>
-        </w:numPr>
-      </w:pPr>
-      <w:r>
-        <w:t>As a user, I need to be able to view a conversation so that I can look back on important details</w:t>
-      </w:r>
-    </w:p>
-    <w:p>
-      <w:pPr>
-        <w:pStyle w:val="ListParagraph"/>
-        <w:numPr>
-          <w:ilvl w:val="1"/>
-          <w:numId w:val="1"/>
-        </w:numPr>
-      </w:pPr>
-      <w:r>
-        <w:t>Message Receiving</w:t>
-      </w:r>
-    </w:p>
-    <w:p>
-      <w:pPr>
-        <w:pStyle w:val="ListParagraph"/>
-        <w:numPr>
-          <w:ilvl w:val="2"/>
-          <w:numId w:val="1"/>
-        </w:numPr>
-      </w:pPr>
-      <w:r>
-        <w:t>As a user, I need to be able to receive messages from other users so that I can create and maintain connections</w:t>
-      </w:r>
-    </w:p>
-    <w:p>
-      <w:pPr>
-        <w:pStyle w:val="ListParagraph"/>
-        <w:numPr>
-          <w:ilvl w:val="1"/>
-          <w:numId w:val="1"/>
-        </w:numPr>
-      </w:pPr>
-      <w:r>
-        <w:t>Show badge/icon</w:t>
-      </w:r>
-    </w:p>
-    <w:p>
-      <w:pPr>
-        <w:pStyle w:val="ListParagraph"/>
-        <w:numPr>
-          <w:ilvl w:val="2"/>
-          <w:numId w:val="1"/>
-        </w:numPr>
-      </w:pPr>
-      <w:r>
-        <w:t>As a user, I need to be notified of incoming messages</w:t>
-      </w:r>
-    </w:p>
-    <w:p>
-      <w:pPr>
-        <w:pStyle w:val="ListParagraph"/>
-        <w:numPr>
-          <w:ilvl w:val="1"/>
-          <w:numId w:val="1"/>
-        </w:numPr>
-      </w:pPr>
-      <w:r>
-        <w:t>See friends list</w:t>
-      </w:r>
-    </w:p>
-    <w:p>
-      <w:pPr>
-        <w:pStyle w:val="ListParagraph"/>
-        <w:numPr>
-          <w:ilvl w:val="0"/>
-          <w:numId w:val="1"/>
-        </w:numPr>
-      </w:pPr>
-      <w:r>
-        <w:t>Tips</w:t>
-      </w:r>
-    </w:p>
-    <w:p>
-      <w:pPr>
-        <w:pStyle w:val="ListParagraph"/>
-        <w:numPr>
-          <w:ilvl w:val="1"/>
-          <w:numId w:val="1"/>
-        </w:numPr>
-      </w:pPr>
-      <w:r>
         <w:t>Show a tip to add more information to a profile to get more matches</w:t>
+      </w:r>
+    </w:p>
+    <w:p>
+      <w:pPr>
+        <w:pStyle w:val="ListParagraph"/>
+        <w:numPr>
+          <w:ilvl w:val="2"/>
+          <w:numId w:val="1"/>
+        </w:numPr>
+        <w:rPr>
+          <w:b/>
+        </w:rPr>
+      </w:pPr>
+      <w:r>
+        <w:rPr>
+          <w:b/>
+        </w:rPr>
+        <w:t>As a user, I need to know that I need to update my profile if there isn’t enough information.</w:t>
       </w:r>
     </w:p>
     <w:sectPr>

</xml_diff>